<commit_message>
Clean up and comment fixed all bugs
</commit_message>
<xml_diff>
--- a/Statement-Of-Completeness_n9972676_n10164651..docx
+++ b/Statement-Of-Completeness_n9972676_n10164651..docx
@@ -3112,16 +3112,7 @@
                 <w:b/>
                 <w:sz w:val="28"/>
               </w:rPr>
-              <w:t>Addendum change to Roll(</w:t>
-            </w:r>
-            <w:bookmarkStart w:id="1" w:name="_GoBack"/>
-            <w:bookmarkEnd w:id="1"/>
-            <w:r>
-              <w:rPr>
-                <w:b/>
-                <w:sz w:val="28"/>
-              </w:rPr>
-              <w:t>) in Die Class (Die.cs)</w:t>
+              <w:t>Addendum change to Roll() in Die Class (Die.cs)</w:t>
             </w:r>
           </w:p>
         </w:tc>
@@ -3299,6 +3290,8 @@
                 <w:sz w:val="24"/>
               </w:rPr>
             </w:pPr>
+            <w:bookmarkStart w:id="1" w:name="_GoBack"/>
+            <w:bookmarkEnd w:id="1"/>
             <w:r>
               <w:rPr>
                 <w:sz w:val="24"/>
@@ -3599,7 +3592,7 @@
               <w:rPr>
                 <w:sz w:val="24"/>
               </w:rPr>
-              <w:t>Y</w:t>
+              <w:t>N</w:t>
             </w:r>
           </w:p>
         </w:tc>
@@ -3663,7 +3656,7 @@
               <w:rPr>
                 <w:sz w:val="24"/>
               </w:rPr>
-              <w:t>Y</w:t>
+              <w:t>N</w:t>
             </w:r>
           </w:p>
         </w:tc>
@@ -6228,7 +6221,7 @@
 </file>
 
 <file path=customXml/itemProps1.xml><?xml version="1.0" encoding="utf-8"?>
-<ds:datastoreItem xmlns:ds="http://schemas.openxmlformats.org/officeDocument/2006/customXml" ds:itemID="{A6DE9458-CB71-45E2-954F-90CB73A675F7}">
+<ds:datastoreItem xmlns:ds="http://schemas.openxmlformats.org/officeDocument/2006/customXml" ds:itemID="{837A6FCD-9A52-43E6-B0FA-FE735B6DB5EA}">
   <ds:schemaRefs>
     <ds:schemaRef ds:uri="http://schemas.openxmlformats.org/officeDocument/2006/bibliography"/>
   </ds:schemaRefs>

</xml_diff>